<commit_message>
plots + mergen SA + get_to_know_data verschoben in Ordner plots
</commit_message>
<xml_diff>
--- a/Doku Seminararbeit/Seminararbeit - FHK23_180623_alle.docx
+++ b/Doku Seminararbeit/Seminararbeit - FHK23_180623_alle.docx
@@ -390,7 +390,6 @@
     <w:sdt>
       <w:sdtPr>
         <w:rPr>
-          <w:bCs w:val="0"/>
           <w:noProof w:val="0"/>
         </w:rPr>
         <w:id w:val="1243840126"/>
@@ -399,6 +398,11 @@
           <w:docPartUnique/>
         </w:docPartObj>
       </w:sdtPr>
+      <w:sdtEndPr>
+        <w:rPr>
+          <w:bCs w:val="0"/>
+        </w:rPr>
+      </w:sdtEndPr>
       <w:sdtContent>
         <w:p>
           <w:pPr>
@@ -407,7 +411,7 @@
               <w:rFonts w:asciiTheme="minorHAnsi" w:eastAsiaTheme="minorEastAsia" w:hAnsiTheme="minorHAnsi" w:cstheme="minorBidi"/>
               <w:bCs w:val="0"/>
               <w:kern w:val="2"/>
-              <w:lang w:val="en-US"/>
+              <w:lang w:eastAsia="de-DE"/>
               <w14:ligatures w14:val="standardContextual"/>
             </w:rPr>
           </w:pPr>
@@ -420,7 +424,7 @@
           <w:r>
             <w:fldChar w:fldCharType="separate"/>
           </w:r>
-          <w:hyperlink w:anchor="_Toc138058127" w:history="1">
+          <w:hyperlink w:anchor="_Toc138084712" w:history="1">
             <w:r>
               <w:rPr>
                 <w:rStyle w:val="Hyperlink"/>
@@ -443,7 +447,7 @@
               <w:rPr>
                 <w:webHidden/>
               </w:rPr>
-              <w:instrText xml:space="preserve"> PAGEREF _Toc138058127 \h </w:instrText>
+              <w:instrText xml:space="preserve"> PAGEREF _Toc138084712 \h </w:instrText>
             </w:r>
             <w:r>
               <w:rPr>
@@ -477,11 +481,11 @@
               <w:rFonts w:asciiTheme="minorHAnsi" w:eastAsiaTheme="minorEastAsia" w:hAnsiTheme="minorHAnsi" w:cstheme="minorBidi"/>
               <w:bCs w:val="0"/>
               <w:kern w:val="2"/>
-              <w:lang w:val="en-US"/>
+              <w:lang w:eastAsia="de-DE"/>
               <w14:ligatures w14:val="standardContextual"/>
             </w:rPr>
           </w:pPr>
-          <w:hyperlink w:anchor="_Toc138058128" w:history="1">
+          <w:hyperlink w:anchor="_Toc138084713" w:history="1">
             <w:r>
               <w:rPr>
                 <w:rStyle w:val="Hyperlink"/>
@@ -504,7 +508,7 @@
               <w:rPr>
                 <w:webHidden/>
               </w:rPr>
-              <w:instrText xml:space="preserve"> PAGEREF _Toc138058128 \h </w:instrText>
+              <w:instrText xml:space="preserve"> PAGEREF _Toc138084713 \h </w:instrText>
             </w:r>
             <w:r>
               <w:rPr>
@@ -538,11 +542,11 @@
               <w:rFonts w:asciiTheme="minorHAnsi" w:eastAsiaTheme="minorEastAsia" w:hAnsiTheme="minorHAnsi" w:cstheme="minorBidi"/>
               <w:bCs w:val="0"/>
               <w:kern w:val="2"/>
-              <w:lang w:val="en-US"/>
+              <w:lang w:eastAsia="de-DE"/>
               <w14:ligatures w14:val="standardContextual"/>
             </w:rPr>
           </w:pPr>
-          <w:hyperlink w:anchor="_Toc138058129" w:history="1">
+          <w:hyperlink w:anchor="_Toc138084714" w:history="1">
             <w:r>
               <w:rPr>
                 <w:rStyle w:val="Hyperlink"/>
@@ -554,7 +558,7 @@
                 <w:rFonts w:asciiTheme="minorHAnsi" w:eastAsiaTheme="minorEastAsia" w:hAnsiTheme="minorHAnsi" w:cstheme="minorBidi"/>
                 <w:bCs w:val="0"/>
                 <w:kern w:val="2"/>
-                <w:lang w:val="en-US"/>
+                <w:lang w:eastAsia="de-DE"/>
                 <w14:ligatures w14:val="standardContextual"/>
               </w:rPr>
               <w:tab/>
@@ -581,7 +585,7 @@
               <w:rPr>
                 <w:webHidden/>
               </w:rPr>
-              <w:instrText xml:space="preserve"> PAGEREF _Toc138058129 \h </w:instrText>
+              <w:instrText xml:space="preserve"> PAGEREF _Toc138084714 \h </w:instrText>
             </w:r>
             <w:r>
               <w:rPr>
@@ -615,11 +619,11 @@
               <w:rFonts w:asciiTheme="minorHAnsi" w:eastAsiaTheme="minorEastAsia" w:hAnsiTheme="minorHAnsi" w:cstheme="minorBidi"/>
               <w:bCs w:val="0"/>
               <w:kern w:val="2"/>
-              <w:lang w:val="en-US"/>
+              <w:lang w:eastAsia="de-DE"/>
               <w14:ligatures w14:val="standardContextual"/>
             </w:rPr>
           </w:pPr>
-          <w:hyperlink w:anchor="_Toc138058130" w:history="1">
+          <w:hyperlink w:anchor="_Toc138084715" w:history="1">
             <w:r>
               <w:rPr>
                 <w:rStyle w:val="Hyperlink"/>
@@ -631,7 +635,7 @@
                 <w:rFonts w:asciiTheme="minorHAnsi" w:eastAsiaTheme="minorEastAsia" w:hAnsiTheme="minorHAnsi" w:cstheme="minorBidi"/>
                 <w:bCs w:val="0"/>
                 <w:kern w:val="2"/>
-                <w:lang w:val="en-US"/>
+                <w:lang w:eastAsia="de-DE"/>
                 <w14:ligatures w14:val="standardContextual"/>
               </w:rPr>
               <w:tab/>
@@ -658,7 +662,7 @@
               <w:rPr>
                 <w:webHidden/>
               </w:rPr>
-              <w:instrText xml:space="preserve"> PAGEREF _Toc138058130 \h </w:instrText>
+              <w:instrText xml:space="preserve"> PAGEREF _Toc138084715 \h </w:instrText>
             </w:r>
             <w:r>
               <w:rPr>
@@ -698,11 +702,11 @@
               <w:noProof/>
               <w:kern w:val="2"/>
               <w:szCs w:val="22"/>
-              <w:lang w:val="en-US"/>
+              <w:lang w:eastAsia="de-DE"/>
               <w14:ligatures w14:val="standardContextual"/>
             </w:rPr>
           </w:pPr>
-          <w:hyperlink w:anchor="_Toc138058131" w:history="1">
+          <w:hyperlink w:anchor="_Toc138084716" w:history="1">
             <w:r>
               <w:rPr>
                 <w:rStyle w:val="Hyperlink"/>
@@ -717,7 +721,7 @@
                 <w:noProof/>
                 <w:kern w:val="2"/>
                 <w:szCs w:val="22"/>
-                <w:lang w:val="en-US"/>
+                <w:lang w:eastAsia="de-DE"/>
                 <w14:ligatures w14:val="standardContextual"/>
               </w:rPr>
               <w:tab/>
@@ -727,7 +731,7 @@
                 <w:rStyle w:val="Hyperlink"/>
                 <w:noProof/>
               </w:rPr>
-              <w:t>Artificial Intelligence (AI) und Explainable Artificial Intelligence (XAI)</w:t>
+              <w:t>Künstliche Intelligenz (AI) und Erklärbare künstliche Intelligenz (XAI)</w:t>
             </w:r>
             <w:r>
               <w:rPr>
@@ -748,7 +752,7 @@
                 <w:noProof/>
                 <w:webHidden/>
               </w:rPr>
-              <w:instrText xml:space="preserve"> PAGEREF _Toc138058131 \h </w:instrText>
+              <w:instrText xml:space="preserve"> PAGEREF _Toc138084716 \h </w:instrText>
             </w:r>
             <w:r>
               <w:rPr>
@@ -792,11 +796,11 @@
               <w:noProof/>
               <w:kern w:val="2"/>
               <w:szCs w:val="22"/>
-              <w:lang w:val="en-US"/>
+              <w:lang w:eastAsia="de-DE"/>
               <w14:ligatures w14:val="standardContextual"/>
             </w:rPr>
           </w:pPr>
-          <w:hyperlink w:anchor="_Toc138058132" w:history="1">
+          <w:hyperlink w:anchor="_Toc138084717" w:history="1">
             <w:r>
               <w:rPr>
                 <w:rStyle w:val="Hyperlink"/>
@@ -811,7 +815,7 @@
                 <w:noProof/>
                 <w:kern w:val="2"/>
                 <w:szCs w:val="22"/>
-                <w:lang w:val="en-US"/>
+                <w:lang w:eastAsia="de-DE"/>
                 <w14:ligatures w14:val="standardContextual"/>
               </w:rPr>
               <w:tab/>
@@ -821,7 +825,7 @@
                 <w:rStyle w:val="Hyperlink"/>
                 <w:noProof/>
               </w:rPr>
-              <w:t>AI und XAI in der Finanzbranche</w:t>
+              <w:t>KI und XAI in der Finanzbranche</w:t>
             </w:r>
             <w:r>
               <w:rPr>
@@ -842,7 +846,7 @@
                 <w:noProof/>
                 <w:webHidden/>
               </w:rPr>
-              <w:instrText xml:space="preserve"> PAGEREF _Toc138058132 \h </w:instrText>
+              <w:instrText xml:space="preserve"> PAGEREF _Toc138084717 \h </w:instrText>
             </w:r>
             <w:r>
               <w:rPr>
@@ -886,11 +890,11 @@
               <w:noProof/>
               <w:kern w:val="2"/>
               <w:szCs w:val="22"/>
-              <w:lang w:val="en-US"/>
+              <w:lang w:eastAsia="de-DE"/>
               <w14:ligatures w14:val="standardContextual"/>
             </w:rPr>
           </w:pPr>
-          <w:hyperlink w:anchor="_Toc138058133" w:history="1">
+          <w:hyperlink w:anchor="_Toc138084718" w:history="1">
             <w:r>
               <w:rPr>
                 <w:rStyle w:val="Hyperlink"/>
@@ -905,7 +909,7 @@
                 <w:noProof/>
                 <w:kern w:val="2"/>
                 <w:szCs w:val="22"/>
-                <w:lang w:val="en-US"/>
+                <w:lang w:eastAsia="de-DE"/>
                 <w14:ligatures w14:val="standardContextual"/>
               </w:rPr>
               <w:tab/>
@@ -936,7 +940,7 @@
                 <w:noProof/>
                 <w:webHidden/>
               </w:rPr>
-              <w:instrText xml:space="preserve"> PAGEREF _Toc138058133 \h </w:instrText>
+              <w:instrText xml:space="preserve"> PAGEREF _Toc138084718 \h </w:instrText>
             </w:r>
             <w:r>
               <w:rPr>
@@ -974,11 +978,11 @@
               <w:rFonts w:asciiTheme="minorHAnsi" w:eastAsiaTheme="minorEastAsia" w:hAnsiTheme="minorHAnsi" w:cstheme="minorBidi"/>
               <w:bCs w:val="0"/>
               <w:kern w:val="2"/>
-              <w:lang w:val="en-US"/>
+              <w:lang w:eastAsia="de-DE"/>
               <w14:ligatures w14:val="standardContextual"/>
             </w:rPr>
           </w:pPr>
-          <w:hyperlink w:anchor="_Toc138058134" w:history="1">
+          <w:hyperlink w:anchor="_Toc138084719" w:history="1">
             <w:r>
               <w:rPr>
                 <w:rStyle w:val="Hyperlink"/>
@@ -990,7 +994,7 @@
                 <w:rFonts w:asciiTheme="minorHAnsi" w:eastAsiaTheme="minorEastAsia" w:hAnsiTheme="minorHAnsi" w:cstheme="minorBidi"/>
                 <w:bCs w:val="0"/>
                 <w:kern w:val="2"/>
-                <w:lang w:val="en-US"/>
+                <w:lang w:eastAsia="de-DE"/>
                 <w14:ligatures w14:val="standardContextual"/>
               </w:rPr>
               <w:tab/>
@@ -1017,7 +1021,7 @@
               <w:rPr>
                 <w:webHidden/>
               </w:rPr>
-              <w:instrText xml:space="preserve"> PAGEREF _Toc138058134 \h </w:instrText>
+              <w:instrText xml:space="preserve"> PAGEREF _Toc138084719 \h </w:instrText>
             </w:r>
             <w:r>
               <w:rPr>
@@ -1034,7 +1038,7 @@
               <w:rPr>
                 <w:webHidden/>
               </w:rPr>
-              <w:t>10</w:t>
+              <w:t>11</w:t>
             </w:r>
             <w:r>
               <w:rPr>
@@ -1057,11 +1061,11 @@
               <w:noProof/>
               <w:kern w:val="2"/>
               <w:szCs w:val="22"/>
-              <w:lang w:val="en-US"/>
+              <w:lang w:eastAsia="de-DE"/>
               <w14:ligatures w14:val="standardContextual"/>
             </w:rPr>
           </w:pPr>
-          <w:hyperlink w:anchor="_Toc138058135" w:history="1">
+          <w:hyperlink w:anchor="_Toc138084720" w:history="1">
             <w:r>
               <w:rPr>
                 <w:rStyle w:val="Hyperlink"/>
@@ -1076,7 +1080,7 @@
                 <w:noProof/>
                 <w:kern w:val="2"/>
                 <w:szCs w:val="22"/>
-                <w:lang w:val="en-US"/>
+                <w:lang w:eastAsia="de-DE"/>
                 <w14:ligatures w14:val="standardContextual"/>
               </w:rPr>
               <w:tab/>
@@ -1107,7 +1111,7 @@
                 <w:noProof/>
                 <w:webHidden/>
               </w:rPr>
-              <w:instrText xml:space="preserve"> PAGEREF _Toc138058135 \h </w:instrText>
+              <w:instrText xml:space="preserve"> PAGEREF _Toc138084720 \h </w:instrText>
             </w:r>
             <w:r>
               <w:rPr>
@@ -1127,7 +1131,7 @@
                 <w:noProof/>
                 <w:webHidden/>
               </w:rPr>
-              <w:t>10</w:t>
+              <w:t>11</w:t>
             </w:r>
             <w:r>
               <w:rPr>
@@ -1151,11 +1155,11 @@
               <w:noProof/>
               <w:kern w:val="2"/>
               <w:szCs w:val="22"/>
-              <w:lang w:val="en-US"/>
+              <w:lang w:eastAsia="de-DE"/>
               <w14:ligatures w14:val="standardContextual"/>
             </w:rPr>
           </w:pPr>
-          <w:hyperlink w:anchor="_Toc138058136" w:history="1">
+          <w:hyperlink w:anchor="_Toc138084721" w:history="1">
             <w:r>
               <w:rPr>
                 <w:rStyle w:val="Hyperlink"/>
@@ -1170,7 +1174,7 @@
                 <w:noProof/>
                 <w:kern w:val="2"/>
                 <w:szCs w:val="22"/>
-                <w:lang w:val="en-US"/>
+                <w:lang w:eastAsia="de-DE"/>
                 <w14:ligatures w14:val="standardContextual"/>
               </w:rPr>
               <w:tab/>
@@ -1201,7 +1205,7 @@
                 <w:noProof/>
                 <w:webHidden/>
               </w:rPr>
-              <w:instrText xml:space="preserve"> PAGEREF _Toc138058136 \h </w:instrText>
+              <w:instrText xml:space="preserve"> PAGEREF _Toc138084721 \h </w:instrText>
             </w:r>
             <w:r>
               <w:rPr>
@@ -1221,7 +1225,7 @@
                 <w:noProof/>
                 <w:webHidden/>
               </w:rPr>
-              <w:t>11</w:t>
+              <w:t>12</w:t>
             </w:r>
             <w:r>
               <w:rPr>
@@ -1245,11 +1249,11 @@
               <w:noProof/>
               <w:kern w:val="2"/>
               <w:szCs w:val="22"/>
-              <w:lang w:val="en-US"/>
+              <w:lang w:eastAsia="de-DE"/>
               <w14:ligatures w14:val="standardContextual"/>
             </w:rPr>
           </w:pPr>
-          <w:hyperlink w:anchor="_Toc138058137" w:history="1">
+          <w:hyperlink w:anchor="_Toc138084722" w:history="1">
             <w:r>
               <w:rPr>
                 <w:rStyle w:val="Hyperlink"/>
@@ -1264,7 +1268,7 @@
                 <w:noProof/>
                 <w:kern w:val="2"/>
                 <w:szCs w:val="22"/>
-                <w:lang w:val="en-US"/>
+                <w:lang w:eastAsia="de-DE"/>
                 <w14:ligatures w14:val="standardContextual"/>
               </w:rPr>
               <w:tab/>
@@ -1274,7 +1278,7 @@
                 <w:rStyle w:val="Hyperlink"/>
                 <w:noProof/>
               </w:rPr>
-              <w:t>Auswahl AI System mit Parametertuning etc.</w:t>
+              <w:t>Auswahl AI-System mit Parametertuning etc.</w:t>
             </w:r>
             <w:r>
               <w:rPr>
@@ -1295,7 +1299,7 @@
                 <w:noProof/>
                 <w:webHidden/>
               </w:rPr>
-              <w:instrText xml:space="preserve"> PAGEREF _Toc138058137 \h </w:instrText>
+              <w:instrText xml:space="preserve"> PAGEREF _Toc138084722 \h </w:instrText>
             </w:r>
             <w:r>
               <w:rPr>
@@ -1315,7 +1319,7 @@
                 <w:noProof/>
                 <w:webHidden/>
               </w:rPr>
-              <w:t>12</w:t>
+              <w:t>13</w:t>
             </w:r>
             <w:r>
               <w:rPr>
@@ -1339,11 +1343,11 @@
               <w:noProof/>
               <w:kern w:val="2"/>
               <w:szCs w:val="22"/>
-              <w:lang w:val="en-US"/>
+              <w:lang w:eastAsia="de-DE"/>
               <w14:ligatures w14:val="standardContextual"/>
             </w:rPr>
           </w:pPr>
-          <w:hyperlink w:anchor="_Toc138058138" w:history="1">
+          <w:hyperlink w:anchor="_Toc138084723" w:history="1">
             <w:r>
               <w:rPr>
                 <w:rStyle w:val="Hyperlink"/>
@@ -1358,7 +1362,7 @@
                 <w:noProof/>
                 <w:kern w:val="2"/>
                 <w:szCs w:val="22"/>
-                <w:lang w:val="en-US"/>
+                <w:lang w:eastAsia="de-DE"/>
                 <w14:ligatures w14:val="standardContextual"/>
               </w:rPr>
               <w:tab/>
@@ -1389,7 +1393,7 @@
                 <w:noProof/>
                 <w:webHidden/>
               </w:rPr>
-              <w:instrText xml:space="preserve"> PAGEREF _Toc138058138 \h </w:instrText>
+              <w:instrText xml:space="preserve"> PAGEREF _Toc138084723 \h </w:instrText>
             </w:r>
             <w:r>
               <w:rPr>
@@ -1409,7 +1413,7 @@
                 <w:noProof/>
                 <w:webHidden/>
               </w:rPr>
-              <w:t>15</w:t>
+              <w:t>16</w:t>
             </w:r>
             <w:r>
               <w:rPr>
@@ -1433,11 +1437,11 @@
               <w:noProof/>
               <w:kern w:val="2"/>
               <w:szCs w:val="22"/>
-              <w:lang w:val="en-US"/>
+              <w:lang w:eastAsia="de-DE"/>
               <w14:ligatures w14:val="standardContextual"/>
             </w:rPr>
           </w:pPr>
-          <w:hyperlink w:anchor="_Toc138058139" w:history="1">
+          <w:hyperlink w:anchor="_Toc138084724" w:history="1">
             <w:r>
               <w:rPr>
                 <w:rStyle w:val="Hyperlink"/>
@@ -1452,7 +1456,7 @@
                 <w:noProof/>
                 <w:kern w:val="2"/>
                 <w:szCs w:val="22"/>
-                <w:lang w:val="en-US"/>
+                <w:lang w:eastAsia="de-DE"/>
                 <w14:ligatures w14:val="standardContextual"/>
               </w:rPr>
               <w:tab/>
@@ -1483,7 +1487,7 @@
                 <w:noProof/>
                 <w:webHidden/>
               </w:rPr>
-              <w:instrText xml:space="preserve"> PAGEREF _Toc138058139 \h </w:instrText>
+              <w:instrText xml:space="preserve"> PAGEREF _Toc138084724 \h </w:instrText>
             </w:r>
             <w:r>
               <w:rPr>
@@ -1521,11 +1525,11 @@
               <w:rFonts w:asciiTheme="minorHAnsi" w:eastAsiaTheme="minorEastAsia" w:hAnsiTheme="minorHAnsi" w:cstheme="minorBidi"/>
               <w:bCs w:val="0"/>
               <w:kern w:val="2"/>
-              <w:lang w:val="en-US"/>
+              <w:lang w:eastAsia="de-DE"/>
               <w14:ligatures w14:val="standardContextual"/>
             </w:rPr>
           </w:pPr>
-          <w:hyperlink w:anchor="_Toc138058140" w:history="1">
+          <w:hyperlink w:anchor="_Toc138084725" w:history="1">
             <w:r>
               <w:rPr>
                 <w:rStyle w:val="Hyperlink"/>
@@ -1537,7 +1541,7 @@
                 <w:rFonts w:asciiTheme="minorHAnsi" w:eastAsiaTheme="minorEastAsia" w:hAnsiTheme="minorHAnsi" w:cstheme="minorBidi"/>
                 <w:bCs w:val="0"/>
                 <w:kern w:val="2"/>
-                <w:lang w:val="en-US"/>
+                <w:lang w:eastAsia="de-DE"/>
                 <w14:ligatures w14:val="standardContextual"/>
               </w:rPr>
               <w:tab/>
@@ -1564,7 +1568,7 @@
               <w:rPr>
                 <w:webHidden/>
               </w:rPr>
-              <w:instrText xml:space="preserve"> PAGEREF _Toc138058140 \h </w:instrText>
+              <w:instrText xml:space="preserve"> PAGEREF _Toc138084725 \h </w:instrText>
             </w:r>
             <w:r>
               <w:rPr>
@@ -1598,11 +1602,11 @@
               <w:rFonts w:asciiTheme="minorHAnsi" w:eastAsiaTheme="minorEastAsia" w:hAnsiTheme="minorHAnsi" w:cstheme="minorBidi"/>
               <w:bCs w:val="0"/>
               <w:kern w:val="2"/>
-              <w:lang w:val="en-US"/>
+              <w:lang w:eastAsia="de-DE"/>
               <w14:ligatures w14:val="standardContextual"/>
             </w:rPr>
           </w:pPr>
-          <w:hyperlink w:anchor="_Toc138058141" w:history="1">
+          <w:hyperlink w:anchor="_Toc138084726" w:history="1">
             <w:r>
               <w:rPr>
                 <w:rStyle w:val="Hyperlink"/>
@@ -1614,7 +1618,7 @@
                 <w:rFonts w:asciiTheme="minorHAnsi" w:eastAsiaTheme="minorEastAsia" w:hAnsiTheme="minorHAnsi" w:cstheme="minorBidi"/>
                 <w:bCs w:val="0"/>
                 <w:kern w:val="2"/>
-                <w:lang w:val="en-US"/>
+                <w:lang w:eastAsia="de-DE"/>
                 <w14:ligatures w14:val="standardContextual"/>
               </w:rPr>
               <w:tab/>
@@ -1641,7 +1645,7 @@
               <w:rPr>
                 <w:webHidden/>
               </w:rPr>
-              <w:instrText xml:space="preserve"> PAGEREF _Toc138058141 \h </w:instrText>
+              <w:instrText xml:space="preserve"> PAGEREF _Toc138084726 \h </w:instrText>
             </w:r>
             <w:r>
               <w:rPr>
@@ -1675,11 +1679,11 @@
               <w:rFonts w:asciiTheme="minorHAnsi" w:eastAsiaTheme="minorEastAsia" w:hAnsiTheme="minorHAnsi" w:cstheme="minorBidi"/>
               <w:bCs w:val="0"/>
               <w:kern w:val="2"/>
-              <w:lang w:val="en-US"/>
+              <w:lang w:eastAsia="de-DE"/>
               <w14:ligatures w14:val="standardContextual"/>
             </w:rPr>
           </w:pPr>
-          <w:hyperlink w:anchor="_Toc138058142" w:history="1">
+          <w:hyperlink w:anchor="_Toc138084727" w:history="1">
             <w:r>
               <w:rPr>
                 <w:rStyle w:val="Hyperlink"/>
@@ -1702,7 +1706,7 @@
               <w:rPr>
                 <w:webHidden/>
               </w:rPr>
-              <w:instrText xml:space="preserve"> PAGEREF _Toc138058142 \h </w:instrText>
+              <w:instrText xml:space="preserve"> PAGEREF _Toc138084727 \h </w:instrText>
             </w:r>
             <w:r>
               <w:rPr>
@@ -1736,11 +1740,11 @@
               <w:rFonts w:asciiTheme="minorHAnsi" w:eastAsiaTheme="minorEastAsia" w:hAnsiTheme="minorHAnsi" w:cstheme="minorBidi"/>
               <w:bCs w:val="0"/>
               <w:kern w:val="2"/>
-              <w:lang w:val="en-US"/>
+              <w:lang w:eastAsia="de-DE"/>
               <w14:ligatures w14:val="standardContextual"/>
             </w:rPr>
           </w:pPr>
-          <w:hyperlink w:anchor="_Toc138058143" w:history="1">
+          <w:hyperlink w:anchor="_Toc138084728" w:history="1">
             <w:r>
               <w:rPr>
                 <w:rStyle w:val="Hyperlink"/>
@@ -1764,7 +1768,7 @@
               <w:rPr>
                 <w:webHidden/>
               </w:rPr>
-              <w:instrText xml:space="preserve"> PAGEREF _Toc138058143 \h </w:instrText>
+              <w:instrText xml:space="preserve"> PAGEREF _Toc138084728 \h </w:instrText>
             </w:r>
             <w:r>
               <w:rPr>
@@ -1798,11 +1802,11 @@
               <w:rFonts w:asciiTheme="minorHAnsi" w:eastAsiaTheme="minorEastAsia" w:hAnsiTheme="minorHAnsi" w:cstheme="minorBidi"/>
               <w:bCs w:val="0"/>
               <w:kern w:val="2"/>
-              <w:lang w:val="en-US"/>
+              <w:lang w:eastAsia="de-DE"/>
               <w14:ligatures w14:val="standardContextual"/>
             </w:rPr>
           </w:pPr>
-          <w:hyperlink w:anchor="_Toc138058144" w:history="1">
+          <w:hyperlink w:anchor="_Toc138084729" w:history="1">
             <w:r>
               <w:rPr>
                 <w:rStyle w:val="Hyperlink"/>
@@ -1814,7 +1818,7 @@
                 <w:rFonts w:asciiTheme="minorHAnsi" w:eastAsiaTheme="minorEastAsia" w:hAnsiTheme="minorHAnsi" w:cstheme="minorBidi"/>
                 <w:bCs w:val="0"/>
                 <w:kern w:val="2"/>
-                <w:lang w:val="en-US"/>
+                <w:lang w:eastAsia="de-DE"/>
                 <w14:ligatures w14:val="standardContextual"/>
               </w:rPr>
               <w:tab/>
@@ -1841,7 +1845,7 @@
               <w:rPr>
                 <w:webHidden/>
               </w:rPr>
-              <w:instrText xml:space="preserve"> PAGEREF _Toc138058144 \h </w:instrText>
+              <w:instrText xml:space="preserve"> PAGEREF _Toc138084729 \h </w:instrText>
             </w:r>
             <w:r>
               <w:rPr>
@@ -2157,7 +2161,7 @@
       </w:r>
       <w:bookmarkStart w:id="4" w:name="_Toc138012706"/>
       <w:bookmarkStart w:id="5" w:name="_Toc137379823"/>
-      <w:bookmarkStart w:id="6" w:name="_Toc138058127"/>
+      <w:bookmarkStart w:id="6" w:name="_Toc138084712"/>
       <w:r>
         <w:lastRenderedPageBreak/>
         <w:t>Tabellenverzeichnis</w:t>
@@ -2237,7 +2241,7 @@
       </w:pPr>
       <w:bookmarkStart w:id="8" w:name="_Toc138012707"/>
       <w:bookmarkStart w:id="9" w:name="_Toc137379824"/>
-      <w:bookmarkStart w:id="10" w:name="_Toc138058128"/>
+      <w:bookmarkStart w:id="10" w:name="_Toc138084713"/>
       <w:r>
         <w:lastRenderedPageBreak/>
         <w:t>Abkürzungsverzeichnis</w:t>
@@ -2731,7 +2735,7 @@
       </w:pPr>
       <w:bookmarkStart w:id="11" w:name="_Toc138012708"/>
       <w:bookmarkStart w:id="12" w:name="_Toc137379825"/>
-      <w:bookmarkStart w:id="13" w:name="_Toc138058129"/>
+      <w:bookmarkStart w:id="13" w:name="_Toc138084714"/>
       <w:commentRangeStart w:id="14"/>
       <w:r>
         <w:lastRenderedPageBreak/>
@@ -2740,7 +2744,6 @@
       <w:bookmarkStart w:id="15" w:name="_heading=h.m1n8ewlnvi1y" w:colFirst="0" w:colLast="0"/>
       <w:bookmarkEnd w:id="11"/>
       <w:bookmarkEnd w:id="12"/>
-      <w:bookmarkEnd w:id="13"/>
       <w:bookmarkEnd w:id="15"/>
       <w:commentRangeEnd w:id="14"/>
       <w:r>
@@ -2752,6 +2755,7 @@
         </w:rPr>
         <w:commentReference w:id="14"/>
       </w:r>
+      <w:bookmarkEnd w:id="13"/>
     </w:p>
     <w:p>
       <w:pPr>
@@ -3018,7 +3022,7 @@
       </w:pPr>
       <w:bookmarkStart w:id="18" w:name="_Toc138012709"/>
       <w:bookmarkStart w:id="19" w:name="_Toc137379826"/>
-      <w:bookmarkStart w:id="20" w:name="_Toc138058130"/>
+      <w:bookmarkStart w:id="20" w:name="_Toc138084715"/>
       <w:commentRangeStart w:id="21"/>
       <w:r>
         <w:rPr>
@@ -3049,7 +3053,7 @@
       </w:pPr>
       <w:bookmarkStart w:id="22" w:name="_Toc138012710"/>
       <w:bookmarkStart w:id="23" w:name="_Toc137379827"/>
-      <w:bookmarkStart w:id="24" w:name="_Toc138058131"/>
+      <w:bookmarkStart w:id="24" w:name="_Toc138084716"/>
       <w:commentRangeStart w:id="25"/>
       <w:r>
         <w:rPr>
@@ -3089,7 +3093,6 @@
       </w:r>
       <w:bookmarkEnd w:id="22"/>
       <w:bookmarkEnd w:id="23"/>
-      <w:bookmarkEnd w:id="24"/>
       <w:commentRangeEnd w:id="25"/>
       <w:r>
         <w:rPr>
@@ -3101,6 +3104,7 @@
         </w:rPr>
         <w:commentReference w:id="25"/>
       </w:r>
+      <w:bookmarkEnd w:id="24"/>
     </w:p>
     <w:p>
       <w:pPr>
@@ -3190,28 +3194,53 @@
           <w:i/>
           <w:iCs/>
         </w:rPr>
-        <w:t>Beispiel Alexa/Siri, TikTok, … ?</w:t>
-      </w:r>
-    </w:p>
-    <w:p>
-      <w:pPr>
-        <w:ind w:left="180" w:firstLine="720"/>
-      </w:pPr>
-      <w:r>
-        <w:t>Dies liegt vor allem an den zahlreichen Vorteilen, die die Nutzung einer KI mit sich bringt: Erhöhte Perfomance bei Problemlösungen, das Erkennen von Mustern oder der Umgang mit großen Datenmengen zählen</w:t>
-      </w:r>
-      <w:r>
-        <w:t xml:space="preserve"> unter anderem</w:t>
-      </w:r>
-      <w:r>
-        <w:t xml:space="preserve"> dazu. Dass das Training von KIs mit entsprechenden Datensätzen jedoch extrem wichtig ist, zeigt sich spätestens seit </w:t>
-      </w:r>
+        <w:t xml:space="preserve">Beispiel Alexa/Siri, TikTok, </w:t>
+      </w:r>
+      <w:proofErr w:type="gramStart"/>
       <w:r>
         <w:rPr>
           <w:i/>
           <w:iCs/>
         </w:rPr>
-        <w:t xml:space="preserve">Amazon's hiring software (Daston, 2018)/ Rückfälligkeits KI in USA bei </w:t>
+        <w:t>… ?</w:t>
+      </w:r>
+      <w:proofErr w:type="gramEnd"/>
+    </w:p>
+    <w:p>
+      <w:pPr>
+        <w:ind w:left="180" w:firstLine="720"/>
+      </w:pPr>
+      <w:r>
+        <w:t>Dies liegt vor allem an den zahlreichen Vorteilen, die die Nutzung einer KI mit sich bringt: Erhöhte Perfomance bei Problemlösungen, das Erkennen von Mustern oder der Umgang mit großen Datenmengen zählen</w:t>
+      </w:r>
+      <w:r>
+        <w:t xml:space="preserve"> unter anderem</w:t>
+      </w:r>
+      <w:r>
+        <w:t xml:space="preserve"> dazu. Dass das Training von KIs mit entsprechenden Datensätzen jedoch extrem wichtig ist, zeigt sich spätestens seit </w:t>
+      </w:r>
+      <w:r>
+        <w:rPr>
+          <w:i/>
+          <w:iCs/>
+        </w:rPr>
+        <w:t xml:space="preserve">Amazon's hiring software (Daston, </w:t>
+      </w:r>
+      <w:proofErr w:type="gramStart"/>
+      <w:r>
+        <w:rPr>
+          <w:i/>
+          <w:iCs/>
+        </w:rPr>
+        <w:t>2018)/</w:t>
+      </w:r>
+      <w:proofErr w:type="gramEnd"/>
+      <w:r>
+        <w:rPr>
+          <w:i/>
+          <w:iCs/>
+        </w:rPr>
+        <w:t xml:space="preserve"> Rückfälligkeits KI in USA bei </w:t>
       </w:r>
       <w:commentRangeStart w:id="32"/>
       <w:r>
@@ -3363,7 +3392,7 @@
         </w:rPr>
       </w:pPr>
       <w:bookmarkStart w:id="37" w:name="_Toc138012711"/>
-      <w:bookmarkStart w:id="38" w:name="_Toc138058132"/>
+      <w:bookmarkStart w:id="38" w:name="_Toc138084717"/>
       <w:commentRangeStart w:id="39"/>
       <w:r>
         <w:rPr>
@@ -3391,11 +3420,11 @@
         <w:t>branche</w:t>
       </w:r>
       <w:bookmarkEnd w:id="37"/>
+      <w:commentRangeEnd w:id="39"/>
+      <w:r>
+        <w:commentReference w:id="39"/>
+      </w:r>
       <w:bookmarkEnd w:id="38"/>
-      <w:commentRangeEnd w:id="39"/>
-      <w:r>
-        <w:commentReference w:id="39"/>
-      </w:r>
     </w:p>
     <w:p>
       <w:pPr>
@@ -3602,7 +3631,7 @@
         </w:rPr>
       </w:pPr>
       <w:bookmarkStart w:id="40" w:name="_Toc138012712"/>
-      <w:bookmarkStart w:id="41" w:name="_Toc138058133"/>
+      <w:bookmarkStart w:id="41" w:name="_Toc138084718"/>
       <w:r>
         <w:t>Ko</w:t>
       </w:r>
@@ -3654,10 +3683,12 @@
         <w:t xml:space="preserve"> zielen darauf ab, die Frage zu beantworten: "Was hätte passieren können, wenn etwas anders gewesen </w:t>
       </w:r>
       <w:commentRangeStart w:id="43"/>
+      <w:proofErr w:type="gramStart"/>
       <w:r>
         <w:t>wäre</w:t>
       </w:r>
       <w:commentRangeEnd w:id="43"/>
+      <w:proofErr w:type="gramEnd"/>
       <w:r>
         <w:rPr>
           <w:rStyle w:val="Kommentarzeichen"/>
@@ -4159,7 +4190,7 @@
       </w:pPr>
       <w:bookmarkStart w:id="46" w:name="_Toc138012713"/>
       <w:bookmarkStart w:id="47" w:name="_Toc137379828"/>
-      <w:bookmarkStart w:id="48" w:name="_Toc138058134"/>
+      <w:bookmarkStart w:id="48" w:name="_Toc138084719"/>
       <w:commentRangeStart w:id="49"/>
       <w:r>
         <w:lastRenderedPageBreak/>
@@ -4185,12 +4216,15 @@
         <w:ind w:left="900"/>
       </w:pPr>
       <w:bookmarkStart w:id="50" w:name="_Toc138012714"/>
-      <w:bookmarkStart w:id="51" w:name="_Toc138058135"/>
-      <w:r>
-        <w:t xml:space="preserve">Use Case </w:t>
+      <w:bookmarkStart w:id="51" w:name="_Toc138084720"/>
+      <w:r>
+        <w:t>Use Case</w:t>
+      </w:r>
+      <w:bookmarkEnd w:id="51"/>
+      <w:r>
+        <w:t xml:space="preserve"> </w:t>
       </w:r>
       <w:bookmarkEnd w:id="50"/>
-      <w:bookmarkEnd w:id="51"/>
     </w:p>
     <w:p>
       <w:pPr>
@@ -4382,7 +4416,7 @@
       </w:pPr>
       <w:bookmarkStart w:id="55" w:name="_Toc138012715"/>
       <w:bookmarkStart w:id="56" w:name="_Toc137379830"/>
-      <w:bookmarkStart w:id="57" w:name="_Toc138058136"/>
+      <w:bookmarkStart w:id="57" w:name="_Toc138084721"/>
       <w:commentRangeStart w:id="58"/>
       <w:r>
         <w:rPr>
@@ -4393,7 +4427,6 @@
       </w:r>
       <w:bookmarkEnd w:id="55"/>
       <w:bookmarkEnd w:id="56"/>
-      <w:bookmarkEnd w:id="57"/>
       <w:commentRangeEnd w:id="58"/>
       <w:r>
         <w:rPr>
@@ -4405,6 +4438,7 @@
         </w:rPr>
         <w:commentReference w:id="58"/>
       </w:r>
+      <w:bookmarkEnd w:id="57"/>
     </w:p>
     <w:p>
       <w:pPr>
@@ -4702,12 +4736,19 @@
         <w:rPr>
           <w:highlight w:val="yellow"/>
         </w:rPr>
-        <w:t>7 Schritt Indexing</w:t>
-      </w:r>
+        <w:t xml:space="preserve">7 Schritt </w:t>
+      </w:r>
+      <w:proofErr w:type="gramStart"/>
       <w:r>
         <w:rPr>
           <w:highlight w:val="yellow"/>
         </w:rPr>
+        <w:t>Indexing</w:t>
+      </w:r>
+      <w:r>
+        <w:rPr>
+          <w:highlight w:val="yellow"/>
+        </w:rPr>
         <w:t xml:space="preserve"> </w:t>
       </w:r>
       <w:r>
@@ -4716,6 +4757,7 @@
         </w:rPr>
         <w:t> ?</w:t>
       </w:r>
+      <w:proofErr w:type="gramEnd"/>
     </w:p>
     <w:p>
       <w:pPr>
@@ -4730,19 +4772,7 @@
         </w:rPr>
       </w:pPr>
       <w:r>
-        <w:t>Insgesamt führen die beschriebenen Schritte der Datenvorverarbeitung dazu, dass die im folgenden durchgeführten Analysen durchführbar und interpretierbar sind. Ein weiterer Effekt wird bei der Accuracy des Random Forest deutlich. Diese konnte durch die beschriebenen Maßnahmen auf 0.</w:t>
-      </w:r>
-      <w:r>
-        <w:rPr>
-          <w:highlight w:val="yellow"/>
-        </w:rPr>
-        <w:t>XX</w:t>
-      </w:r>
-      <w:r>
-        <w:t xml:space="preserve"> erhöht werden</w:t>
-      </w:r>
-      <w:r>
-        <w:t>.</w:t>
+        <w:t xml:space="preserve">Insgesamt führen die beschriebenen Schritte der Datenvorverarbeitung dazu, dass die im folgenden durchgeführten Analysen durchführbar und interpretierbar sind. </w:t>
       </w:r>
     </w:p>
     <w:p>
@@ -4763,7 +4793,7 @@
       </w:pPr>
       <w:bookmarkStart w:id="60" w:name="_Toc138012716"/>
       <w:bookmarkStart w:id="61" w:name="_Toc137379831"/>
-      <w:bookmarkStart w:id="62" w:name="_Toc138058137"/>
+      <w:bookmarkStart w:id="62" w:name="_Toc138084722"/>
       <w:commentRangeStart w:id="63"/>
       <w:commentRangeStart w:id="64"/>
       <w:commentRangeStart w:id="65"/>
@@ -4804,7 +4834,6 @@
       </w:r>
       <w:bookmarkEnd w:id="60"/>
       <w:bookmarkEnd w:id="61"/>
-      <w:bookmarkEnd w:id="62"/>
       <w:commentRangeEnd w:id="64"/>
       <w:r>
         <w:rPr>
@@ -4816,6 +4845,7 @@
         </w:rPr>
         <w:commentReference w:id="64"/>
       </w:r>
+      <w:bookmarkEnd w:id="62"/>
     </w:p>
     <w:p>
       <w:pPr>
@@ -4824,6 +4854,7 @@
       <w:r>
         <w:t xml:space="preserve">Auswahl AI </w:t>
       </w:r>
+      <w:commentRangeStart w:id="66"/>
     </w:p>
     <w:p>
       <w:pPr>
@@ -4832,6 +4863,13 @@
       <w:r>
         <w:t xml:space="preserve">@Denise </w:t>
       </w:r>
+      <w:commentRangeEnd w:id="66"/>
+      <w:r>
+        <w:rPr>
+          <w:rStyle w:val="Kommentarzeichen"/>
+        </w:rPr>
+        <w:commentReference w:id="66"/>
+      </w:r>
     </w:p>
     <w:p>
       <w:pPr>
@@ -4900,126 +4938,184 @@
         <w:ind w:left="900"/>
       </w:pPr>
       <w:r>
+        <w:t>-min_samples_leaf: Bestimmt die Mindestanzahl an Trainingsdaten, die erforderlich ist, um einen Endknoten zu bilden.</w:t>
+      </w:r>
+    </w:p>
+    <w:p>
+      <w:pPr>
+        <w:ind w:left="180" w:firstLine="720"/>
+      </w:pPr>
+    </w:p>
+    <w:p>
+      <w:pPr>
+        <w:ind w:left="180" w:firstLine="720"/>
+      </w:pPr>
+      <w:r>
         <w:lastRenderedPageBreak/>
-        <w:t>-min_samples_leaf: Bestimmt die Mindestanzahl an Trainingsdaten, die erforderlich ist, um einen Endknoten zu bilden.</w:t>
+        <w:t>Diese Parameterwerte wurden in allen Kombinationen getestet, wir haben</w:t>
+      </w:r>
+      <w:r>
+        <w:t xml:space="preserve"> dabei</w:t>
+      </w:r>
+      <w:r>
+        <w:t xml:space="preserve"> von 81 (3*3*3*3) Kombinationen diejenige verwendet, welche die beste Performance aufweisen konnte.</w:t>
+      </w:r>
+      <w:r>
+        <w:t xml:space="preserve"> </w:t>
+      </w:r>
+      <w:commentRangeStart w:id="67"/>
+      <w:r>
+        <w:t>Für die Evaluation wurde ein 5-Folds Cross-Validation-Verfahren angewendet, um weiter sicherzustellen, dass wir robuste und genauere Schätzungen erhalten.</w:t>
+      </w:r>
+      <w:commentRangeEnd w:id="67"/>
+      <w:r>
+        <w:commentReference w:id="67"/>
       </w:r>
     </w:p>
     <w:p>
       <w:pPr>
         <w:ind w:left="180" w:firstLine="720"/>
       </w:pPr>
+      <w:r>
+        <w:t>Resultierend aus dem Parametertuning/ 5-Folds Cross-Validation-Verfahren haben sich die folgenden Parametereinstellungen nach unserem Parametertuning als bestmöglich ergeben:</w:t>
+      </w:r>
+      <w:r>
+        <w:t xml:space="preserve"> </w:t>
+      </w:r>
+      <w:r>
+        <w:t>{'n_estimators': 300'max_depth': "Keine Angabe", 'min_samples_leaf': 1, 'min_samples_split': 2}</w:t>
+      </w:r>
     </w:p>
     <w:p>
       <w:pPr>
         <w:ind w:left="180" w:firstLine="720"/>
       </w:pPr>
-      <w:r>
-        <w:t>Diese Parameterwerte wurden in allen Kombinationen getestet, wir haben</w:t>
-      </w:r>
-      <w:r>
-        <w:t xml:space="preserve"> dabei</w:t>
-      </w:r>
-      <w:r>
-        <w:t xml:space="preserve"> von 81 (3*3*3*3) Kombinationen diejenige verwendet, welche die beste Performance aufweisen konnte.</w:t>
+    </w:p>
+    <w:p>
+      <w:pPr>
+        <w:ind w:left="180" w:firstLine="720"/>
+      </w:pPr>
+      <w:r>
+        <w:t>Durch das Parametertuning konnten wir eine Accuracy von 79.02% erreichen. Als zweites Gütemaß des Random Forest haben wir das F1-Measure berechnet. Hier haben wir eine Genauigkeit von 78.98% vorzuweisen, was auf eine ausgewogene Leistung hinsichtlich der Klassifikation unserer Daten deutet.</w:t>
       </w:r>
       <w:r>
         <w:t xml:space="preserve"> </w:t>
       </w:r>
-      <w:commentRangeStart w:id="66"/>
-      <w:r>
-        <w:t>Für die Evaluation wurde ein 5-Folds Cross-Validation-Verfahren angewendet, um weiter sicherzustellen, dass wir robuste und genauere Schätzungen erhalten.</w:t>
-      </w:r>
-      <w:commentRangeEnd w:id="66"/>
-      <w:r>
-        <w:commentReference w:id="66"/>
+      <w:commentRangeStart w:id="68"/>
+      <w:r>
+        <w:rPr>
+          <w:highlight w:val="yellow"/>
+        </w:rPr>
+        <w:t xml:space="preserve">Ein weiterer Effekt wird bei der Accuracy des Random Forest deutlich. Diese konnte durch die beschriebenen </w:t>
+      </w:r>
+      <w:proofErr w:type="gramStart"/>
+      <w:r>
+        <w:rPr>
+          <w:highlight w:val="yellow"/>
+        </w:rPr>
+        <w:t>Maßnahmen  von</w:t>
+      </w:r>
+      <w:proofErr w:type="gramEnd"/>
+      <w:r>
+        <w:rPr>
+          <w:highlight w:val="yellow"/>
+        </w:rPr>
+        <w:t xml:space="preserve"> XX auf 0.XX erhöht werden.</w:t>
+      </w:r>
+      <w:commentRangeEnd w:id="68"/>
+      <w:r>
+        <w:rPr>
+          <w:rStyle w:val="Kommentarzeichen"/>
+        </w:rPr>
+        <w:commentReference w:id="68"/>
       </w:r>
     </w:p>
     <w:p>
       <w:pPr>
         <w:ind w:left="180" w:firstLine="720"/>
       </w:pPr>
-      <w:r>
-        <w:t>Resultierend aus dem Parametertuning/ 5-Folds Cross-Validation-Verfahren haben sich die folgenden Parametereinstellungen nach unserem Parametertuning als bestmöglich ergeben:</w:t>
-      </w:r>
-      <w:r>
-        <w:t xml:space="preserve"> </w:t>
-      </w:r>
-      <w:r>
-        <w:t>{'n_estimators': 300'max_depth': "Keine Angabe", 'min_samples_leaf': 1, 'min_samples_split': 2}</w:t>
-      </w:r>
     </w:p>
     <w:p>
       <w:pPr>
         <w:ind w:left="180" w:firstLine="720"/>
       </w:pPr>
+      <w:commentRangeStart w:id="69"/>
+      <w:r>
+        <w:t>Für die post-hoc XAI</w:t>
+      </w:r>
+      <w:r>
+        <w:t>-</w:t>
+      </w:r>
+      <w:r>
+        <w:t xml:space="preserve">Methode haben wir uns für Methoden entschieden, welche kontrafaktischen </w:t>
+      </w:r>
+      <w:commentRangeEnd w:id="69"/>
+      <w:r>
+        <w:rPr>
+          <w:rStyle w:val="Kommentarzeichen"/>
+        </w:rPr>
+        <w:commentReference w:id="69"/>
+      </w:r>
+      <w:r>
+        <w:t xml:space="preserve">Erklärungen erzeugen. Da wir uns zum Ziel gesetzt haben, dass sich unsere Erklärungen an den Endkunden richten sollen, empfinden wir kontrafaktische Erklärungen als ideal. Zum einen, weil Nutzer auf </w:t>
+      </w:r>
+      <w:proofErr w:type="gramStart"/>
+      <w:r>
+        <w:t>Basis</w:t>
+      </w:r>
+      <w:proofErr w:type="gramEnd"/>
+      <w:r>
+        <w:t xml:space="preserve"> der sich veränderten Attribute verstehen können, welche Werte wichtig für die Entscheidung des </w:t>
+      </w:r>
+      <w:r>
+        <w:t>AI-Modells</w:t>
+      </w:r>
+      <w:r>
+        <w:t xml:space="preserve"> sind (schafft Transparenz und Verständnis), zum anderen aber auch, weil diese kontrafaktischen Ergebnisse im besten Fall auch umsetzbar für den Kunden sind. Eine umsetzbare kontrafaktische Erklärung kann im Idealfall ein Wegweiser für den Kunden sein, sodass dieser nicht nur Verständlichkeit für das </w:t>
+      </w:r>
+      <w:r>
+        <w:t>AI-Modell</w:t>
+      </w:r>
+      <w:r>
+        <w:t xml:space="preserve"> gewinnt, sondern auch direkt handeln kann, um das gewünschte Resultat zu erzielen.</w:t>
+      </w:r>
     </w:p>
     <w:p>
       <w:pPr>
         <w:ind w:left="180" w:firstLine="720"/>
       </w:pPr>
-      <w:r>
-        <w:t>Durch das Parametertuning konnten wir eine Accuracy von 79.02% erreichen. Als zweites Gütemaß des Random Forest haben wir das F1-Measure berechnet. Hier haben wir eine Genauigkeit von 78.98% vorzuweisen, was auf eine ausgewogene Leistung hinsichtlich der Klassifikation unserer Daten deutet.</w:t>
-      </w:r>
     </w:p>
     <w:p>
       <w:pPr>
         <w:ind w:left="180" w:firstLine="720"/>
       </w:pPr>
+      <w:r>
+        <w:t xml:space="preserve">Als Methode der kontrafaktischen Erklärungen haben wir uns für CARE nach Rasouli </w:t>
+      </w:r>
+      <w:r>
+        <w:rPr>
+          <w:highlight w:val="yellow"/>
+        </w:rPr>
+        <w:t>(Quelle)</w:t>
+      </w:r>
+      <w:r>
+        <w:t xml:space="preserve"> entschieden. CARE ist ein Ansatz, welcher auf einer Paretooptimierung basiert, d.h es fließen verschiedene Kriterien bei der Suche nach einem geeigneten foil (der generierten, synthetischen kontrafaktischen Erklärungsinstanz) in die Optimeirung ein. Dabei können bis zu 7 Zielfunktionen in das Optimierungproblem Einfluss nehmen:</w:t>
+      </w:r>
     </w:p>
     <w:p>
       <w:pPr>
         <w:ind w:left="180" w:firstLine="720"/>
       </w:pPr>
       <w:r>
-        <w:t>Für die post-hoc XAI</w:t>
-      </w:r>
-      <w:r>
-        <w:t>-</w:t>
-      </w:r>
-      <w:r>
-        <w:t xml:space="preserve">Methode haben wir uns für Methoden entschieden, welche kontrafaktischen Erklärungen erzeugen. Da wir uns zum Ziel gesetzt haben, dass sich unsere Erklärungen an den Endkunden richten sollen, empfinden wir kontrafaktische Erklärungen als ideal. Zum einen, weil Nutzer auf Basis der sich veränderten Attribute verstehen können, welche Werte wichtig für die Entscheidung des </w:t>
-      </w:r>
-      <w:r>
-        <w:t>AI-Modells</w:t>
-      </w:r>
-      <w:r>
-        <w:t xml:space="preserve"> sind (schafft Transparenz und Verständnis), zum anderen aber auch, weil diese kontrafaktischen Ergebnisse im besten Fall auch umsetzbar für den Kunden sind. Eine umsetzbare kontrafaktische Erklärung kann im Idealfall ein Wegweiser für den Kunden sein, sodass dieser nicht nur Verständlichkeit für das </w:t>
-      </w:r>
-      <w:r>
-        <w:t>AI-Modell</w:t>
-      </w:r>
-      <w:r>
-        <w:t xml:space="preserve"> gewinnt, sondern auch direkt handeln kann, um das gewünschte Resultat zu erzielen.</w:t>
-      </w:r>
-    </w:p>
-    <w:p>
-      <w:pPr>
-        <w:ind w:left="180" w:firstLine="720"/>
-      </w:pPr>
-    </w:p>
-    <w:p>
-      <w:pPr>
-        <w:ind w:left="180" w:firstLine="720"/>
-      </w:pPr>
-      <w:r>
-        <w:t xml:space="preserve">Als Methode der kontrafaktischen Erklärungen haben wir uns für CARE nach Rasouli </w:t>
-      </w:r>
-      <w:r>
-        <w:rPr>
-          <w:highlight w:val="yellow"/>
-        </w:rPr>
-        <w:t>(Quelle)</w:t>
-      </w:r>
-      <w:r>
-        <w:t xml:space="preserve"> entschieden. CARE ist ein Ansatz, welcher auf einer Paretooptimierung basiert, d.h es fließen verschiedene Kriterien bei der Suche nach einem geeigneten foil (der generierten, synthetischen kontrafaktischen Erklärungsinstanz) in die Optimeirung ein. Dabei können bis zu 7 Zielfunktionen in das Optimierungproblem Einfluss nehmen:</w:t>
-      </w:r>
-    </w:p>
-    <w:p>
-      <w:pPr>
-        <w:ind w:left="180" w:firstLine="720"/>
-      </w:pPr>
-      <w:r>
-        <w:t xml:space="preserve">Fest verankert sind die Zielfunktionen "outcome","distance" und "sparsity", welche Teil des Moduls "validity" sind. Dieses Modul ist immer aktiv. Die Zielfunktion "outcome" achtet darauf, dass der Foil in der richtigen Zielklasse landet. "Distance" ist eine Zielfunktionen, die den Abstand zwischen Fact und Foil berechnet (Minimierungsproblem). </w:t>
+        <w:t xml:space="preserve">Fest verankert sind die Zielfunktionen "outcome","distance" und "sparsity", </w:t>
+      </w:r>
+      <w:proofErr w:type="gramStart"/>
+      <w:r>
+        <w:t>welche Teil</w:t>
+      </w:r>
+      <w:proofErr w:type="gramEnd"/>
+      <w:r>
+        <w:t xml:space="preserve"> des Moduls "validity" sind. Dieses Modul ist immer aktiv. Die Zielfunktion "outcome" achtet darauf, dass der Foil in der richtigen Zielklasse landet. "Distance" ist eine Zielfunktionen, die den Abstand zwischen Fact und Foil berechnet (Minimierungsproblem). </w:t>
       </w:r>
       <w:r>
         <w:lastRenderedPageBreak/>
@@ -5164,62 +5260,27 @@
         <w:t xml:space="preserve"> für die Zieklasse: </w:t>
       </w:r>
       <w:r>
-        <w:rPr>
-          <w:rPrChange w:id="67" w:author="Hannah Knehr" w:date="2023-06-19T15:39:00Z">
-            <w:rPr>
-              <w:lang w:val="en-US"/>
-            </w:rPr>
-          </w:rPrChange>
-        </w:rPr>
         <w:br/>
       </w:r>
       <w:r>
-        <w:rPr>
-          <w:rPrChange w:id="68" w:author="Hannah Knehr" w:date="2023-06-19T15:39:00Z">
-            <w:rPr>
-              <w:lang w:val="en-US"/>
-            </w:rPr>
-          </w:rPrChange>
-        </w:rPr>
         <w:t xml:space="preserve">Fact = „Poor“ </w:t>
       </w:r>
       <w:r>
         <w:sym w:font="Wingdings" w:char="F0E0"/>
       </w:r>
       <w:r>
-        <w:rPr>
-          <w:rPrChange w:id="69" w:author="Hannah Knehr" w:date="2023-06-19T15:39:00Z">
-            <w:rPr>
-              <w:lang w:val="en-US"/>
-            </w:rPr>
-          </w:rPrChange>
-        </w:rPr>
         <w:t xml:space="preserve"> Foil = „Standard“, Fact = “Standard”</w:t>
       </w:r>
       <w:r>
         <w:sym w:font="Wingdings" w:char="F0E0"/>
       </w:r>
       <w:r>
-        <w:rPr>
-          <w:rPrChange w:id="70" w:author="Hannah Knehr" w:date="2023-06-19T15:39:00Z">
-            <w:rPr>
-              <w:lang w:val="en-US"/>
-            </w:rPr>
-          </w:rPrChange>
-        </w:rPr>
         <w:t xml:space="preserve"> Foil = “Good”, Fact = “Good” </w:t>
       </w:r>
       <w:r>
         <w:sym w:font="Wingdings" w:char="F0E0"/>
       </w:r>
       <w:r>
-        <w:rPr>
-          <w:rPrChange w:id="71" w:author="Hannah Knehr" w:date="2023-06-19T15:39:00Z">
-            <w:rPr>
-              <w:lang w:val="en-US"/>
-            </w:rPr>
-          </w:rPrChange>
-        </w:rPr>
         <w:t xml:space="preserve">Foil = “Standard”. </w:t>
       </w:r>
       <w:r>
@@ -5227,7 +5288,15 @@
       </w:r>
       <w:r>
         <w:lastRenderedPageBreak/>
-        <w:t xml:space="preserve">mindestens diese Wahrscheinlichkeit vom zugrundeliegenden AI Modell in die Zielklasse erhalten. Um die Ergebnisse zu speichern, haben wir einen Loop implementiert, in welchem die Foils in einer pickle-Datei gespeichert werden. </w:t>
+        <w:t xml:space="preserve">mindestens diese Wahrscheinlichkeit vom zugrundeliegenden </w:t>
+      </w:r>
+      <w:proofErr w:type="gramStart"/>
+      <w:r>
+        <w:t>AI Modell</w:t>
+      </w:r>
+      <w:proofErr w:type="gramEnd"/>
+      <w:r>
+        <w:t xml:space="preserve"> in die Zielklasse erhalten. Um die Ergebnisse zu speichern, haben wir einen Loop implementiert, in welchem die Foils in einer pickle-Datei gespeichert werden. </w:t>
       </w:r>
     </w:p>
     <w:p>
@@ -5247,10 +5316,10 @@
           <w:lang w:val="de-DE"/>
         </w:rPr>
       </w:pPr>
-      <w:bookmarkStart w:id="72" w:name="_Toc138012717"/>
-      <w:bookmarkStart w:id="73" w:name="_Toc137379832"/>
-      <w:bookmarkStart w:id="74" w:name="_Toc138058138"/>
-      <w:commentRangeStart w:id="75"/>
+      <w:bookmarkStart w:id="70" w:name="_Toc138012717"/>
+      <w:bookmarkStart w:id="71" w:name="_Toc137379832"/>
+      <w:bookmarkStart w:id="72" w:name="_Toc138084723"/>
+      <w:commentRangeStart w:id="73"/>
       <w:r>
         <w:rPr>
           <w:lang w:val="de-DE"/>
@@ -5268,10 +5337,9 @@
         </w:rPr>
         <w:commentReference w:id="65"/>
       </w:r>
-      <w:bookmarkEnd w:id="72"/>
-      <w:bookmarkEnd w:id="73"/>
-      <w:bookmarkEnd w:id="74"/>
-      <w:commentRangeEnd w:id="75"/>
+      <w:bookmarkEnd w:id="70"/>
+      <w:bookmarkEnd w:id="71"/>
+      <w:commentRangeEnd w:id="73"/>
       <w:r>
         <w:rPr>
           <w:rStyle w:val="Kommentarzeichen"/>
@@ -5280,8 +5348,9 @@
           <w:iCs w:val="0"/>
           <w:lang w:val="de-DE"/>
         </w:rPr>
-        <w:commentReference w:id="75"/>
-      </w:r>
+        <w:commentReference w:id="73"/>
+      </w:r>
+      <w:bookmarkEnd w:id="72"/>
     </w:p>
     <w:p>
       <w:pPr>
@@ -5315,27 +5384,25 @@
         <w:t>Attribute</w:t>
       </w:r>
       <w:r>
-        <w:t xml:space="preserve"> können von Kund</w:t>
+        <w:t xml:space="preserve"> können von </w:t>
+      </w:r>
+      <w:proofErr w:type="gramStart"/>
+      <w:r>
+        <w:t>Kund</w:t>
       </w:r>
       <w:r>
         <w:t>Innen</w:t>
       </w:r>
       <w:r>
-        <w:t xml:space="preserve"> überhaupt nicht geändert werden (</w:t>
-      </w:r>
-      <w:del w:id="76" w:author="Hannah Knehr" w:date="2023-06-19T15:43:00Z">
-        <w:r>
-          <w:delText>b</w:delText>
-        </w:r>
-        <w:r>
-          <w:delText>spw</w:delText>
-        </w:r>
-      </w:del>
-      <w:ins w:id="77" w:author="Hannah Knehr" w:date="2023-06-19T15:43:00Z">
-        <w:r>
-          <w:t>beispielsweise</w:t>
-        </w:r>
-      </w:ins>
+        <w:t xml:space="preserve"> überhaupt</w:t>
+      </w:r>
+      <w:proofErr w:type="gramEnd"/>
+      <w:r>
+        <w:t xml:space="preserve"> nicht geändert werden (</w:t>
+      </w:r>
+      <w:r>
+        <w:t>beispielsweise</w:t>
+      </w:r>
       <w:r>
         <w:t>. das</w:t>
       </w:r>
@@ -5680,8 +5747,20 @@
           <w:szCs w:val="20"/>
           <w:lang w:val="en-US" w:eastAsia="de-DE"/>
         </w:rPr>
-        <w:t>x_org[</w:t>
-      </w:r>
+        <w:t>x_</w:t>
+      </w:r>
+      <w:proofErr w:type="gramStart"/>
+      <w:r>
+        <w:rPr>
+          <w:rFonts w:ascii="Courier New" w:hAnsi="Courier New" w:cs="Courier New"/>
+          <w:color w:val="A9B7C6"/>
+          <w:sz w:val="20"/>
+          <w:szCs w:val="20"/>
+          <w:lang w:val="en-US" w:eastAsia="de-DE"/>
+        </w:rPr>
+        <w:t>org[</w:t>
+      </w:r>
+      <w:proofErr w:type="gramEnd"/>
       <w:r>
         <w:rPr>
           <w:rFonts w:ascii="Courier New" w:hAnsi="Courier New" w:cs="Courier New"/>
@@ -6104,8 +6183,20 @@
           <w:szCs w:val="20"/>
           <w:lang w:val="en-US" w:eastAsia="de-DE"/>
         </w:rPr>
-        <w:t>x_org[</w:t>
-      </w:r>
+        <w:t>x_</w:t>
+      </w:r>
+      <w:proofErr w:type="gramStart"/>
+      <w:r>
+        <w:rPr>
+          <w:rFonts w:ascii="Courier New" w:hAnsi="Courier New" w:cs="Courier New"/>
+          <w:color w:val="A9B7C6"/>
+          <w:sz w:val="20"/>
+          <w:szCs w:val="20"/>
+          <w:lang w:val="en-US" w:eastAsia="de-DE"/>
+        </w:rPr>
+        <w:t>org[</w:t>
+      </w:r>
+      <w:proofErr w:type="gramEnd"/>
       <w:r>
         <w:rPr>
           <w:rFonts w:ascii="Courier New" w:hAnsi="Courier New" w:cs="Courier New"/>
@@ -6389,8 +6480,20 @@
           <w:szCs w:val="20"/>
           <w:lang w:val="en-US" w:eastAsia="de-DE"/>
         </w:rPr>
-        <w:t>x_org[</w:t>
-      </w:r>
+        <w:t>x_</w:t>
+      </w:r>
+      <w:proofErr w:type="gramStart"/>
+      <w:r>
+        <w:rPr>
+          <w:rFonts w:ascii="Courier New" w:hAnsi="Courier New" w:cs="Courier New"/>
+          <w:color w:val="A9B7C6"/>
+          <w:sz w:val="20"/>
+          <w:szCs w:val="20"/>
+          <w:lang w:val="en-US" w:eastAsia="de-DE"/>
+        </w:rPr>
+        <w:t>org[</w:t>
+      </w:r>
+      <w:proofErr w:type="gramEnd"/>
       <w:r>
         <w:rPr>
           <w:rFonts w:ascii="Courier New" w:hAnsi="Courier New" w:cs="Courier New"/>
@@ -6552,23 +6655,19 @@
         <w:t>Innen</w:t>
       </w:r>
       <w:r>
-        <w:t xml:space="preserve"> nur schwer geändert werden können. Die Zahlen stehen dabei für die Wichtigkeit dieser Fixierung. Da das Alter überhaupt nicht geändert werden kann, der Beruf jedoch mit viel Aufwand (</w:t>
-      </w:r>
-      <w:del w:id="78" w:author="Hannah Knehr" w:date="2023-06-19T15:44:00Z">
-        <w:r>
-          <w:delText>bspw</w:delText>
-        </w:r>
-      </w:del>
-      <w:ins w:id="79" w:author="Hannah Knehr" w:date="2023-06-19T15:44:00Z">
-        <w:r>
-          <w:t>beispielsweise</w:t>
-        </w:r>
-      </w:ins>
-      <w:del w:id="80" w:author="Hannah Knehr" w:date="2023-06-19T15:44:00Z">
-        <w:r>
-          <w:delText>.</w:delText>
-        </w:r>
-      </w:del>
+        <w:t xml:space="preserve"> nur schwer geändert werden können. Die Zahlen stehen dabei für die Wichtigkeit dieser Fixierung. Da das </w:t>
+      </w:r>
+      <w:proofErr w:type="gramStart"/>
+      <w:r>
+        <w:t>Alter überhaupt</w:t>
+      </w:r>
+      <w:proofErr w:type="gramEnd"/>
+      <w:r>
+        <w:t xml:space="preserve"> nicht geändert werden kann, der Beruf jedoch mit viel Aufwand (</w:t>
+      </w:r>
+      <w:r>
+        <w:t>beispielsweise</w:t>
+      </w:r>
       <w:r>
         <w:t xml:space="preserve"> </w:t>
       </w:r>
@@ -6707,18 +6806,18 @@
           <w:lang w:val="de-DE"/>
         </w:rPr>
       </w:pPr>
-      <w:bookmarkStart w:id="81" w:name="_Toc138012718"/>
-      <w:bookmarkStart w:id="82" w:name="_Toc137379833"/>
-      <w:bookmarkStart w:id="83" w:name="_Toc138058139"/>
+      <w:bookmarkStart w:id="74" w:name="_Toc138012718"/>
+      <w:bookmarkStart w:id="75" w:name="_Toc137379833"/>
+      <w:bookmarkStart w:id="76" w:name="_Toc138084724"/>
       <w:r>
         <w:rPr>
           <w:lang w:val="de-DE"/>
         </w:rPr>
         <w:t>Auswertung</w:t>
       </w:r>
-      <w:bookmarkEnd w:id="81"/>
-      <w:bookmarkEnd w:id="82"/>
-      <w:bookmarkEnd w:id="83"/>
+      <w:bookmarkEnd w:id="74"/>
+      <w:bookmarkEnd w:id="75"/>
+      <w:bookmarkEnd w:id="76"/>
     </w:p>
     <w:p>
       <w:pPr>
@@ -6736,10 +6835,18 @@
         <w:ind w:left="900"/>
       </w:pPr>
       <w:r>
-        <w:t xml:space="preserve">- 1/ 2 richtig gute </w:t>
-      </w:r>
-      <w:r>
-        <w:t xml:space="preserve"> / richtig schlechte </w:t>
+        <w:t xml:space="preserve">- 1/ 2 richtig </w:t>
+      </w:r>
+      <w:proofErr w:type="gramStart"/>
+      <w:r>
+        <w:t xml:space="preserve">gute </w:t>
+      </w:r>
+      <w:r>
+        <w:t xml:space="preserve"> /</w:t>
+      </w:r>
+      <w:proofErr w:type="gramEnd"/>
+      <w:r>
+        <w:t xml:space="preserve"> richtig schlechte </w:t>
       </w:r>
       <w:r>
         <w:t xml:space="preserve">Counterfactual </w:t>
@@ -6819,23 +6926,31 @@
         <w:pStyle w:val="berschrift1"/>
         <w:ind w:left="540" w:hanging="540"/>
       </w:pPr>
-      <w:bookmarkStart w:id="84" w:name="_Toc138012719"/>
-      <w:bookmarkStart w:id="85" w:name="_Toc137379834"/>
-      <w:bookmarkStart w:id="86" w:name="_Toc138058140"/>
+      <w:bookmarkStart w:id="77" w:name="_Toc138012719"/>
+      <w:bookmarkStart w:id="78" w:name="_Toc137379834"/>
+      <w:bookmarkStart w:id="79" w:name="_Toc138084725"/>
       <w:r>
         <w:lastRenderedPageBreak/>
         <w:t>Diskussion</w:t>
       </w:r>
-      <w:bookmarkEnd w:id="84"/>
-      <w:bookmarkEnd w:id="85"/>
-      <w:bookmarkEnd w:id="86"/>
+      <w:bookmarkEnd w:id="77"/>
+      <w:bookmarkEnd w:id="78"/>
+      <w:bookmarkEnd w:id="79"/>
     </w:p>
     <w:p>
       <w:pPr>
         <w:ind w:firstLine="540"/>
       </w:pPr>
       <w:r>
-        <w:t>@ Denise / Hannah / Simon</w:t>
+        <w:t xml:space="preserve">@ </w:t>
+      </w:r>
+      <w:del w:id="80" w:author="Hannah Knehr" w:date="2023-06-19T16:56:00Z">
+        <w:r>
+          <w:delText xml:space="preserve">Denise / Hannah </w:delText>
+        </w:r>
+      </w:del>
+      <w:r>
+        <w:t>/ Simon</w:t>
       </w:r>
     </w:p>
     <w:p>
@@ -6952,16 +7067,16 @@
         <w:pStyle w:val="berschrift1"/>
         <w:ind w:left="540" w:hanging="540"/>
       </w:pPr>
-      <w:bookmarkStart w:id="87" w:name="_Toc138012720"/>
-      <w:bookmarkStart w:id="88" w:name="_Toc137379835"/>
-      <w:bookmarkStart w:id="89" w:name="_Toc138058141"/>
+      <w:bookmarkStart w:id="81" w:name="_Toc138012720"/>
+      <w:bookmarkStart w:id="82" w:name="_Toc137379835"/>
+      <w:bookmarkStart w:id="83" w:name="_Toc138084726"/>
       <w:r>
         <w:lastRenderedPageBreak/>
         <w:t>Fazit/Limitationen</w:t>
       </w:r>
-      <w:bookmarkEnd w:id="87"/>
-      <w:bookmarkEnd w:id="88"/>
-      <w:bookmarkEnd w:id="89"/>
+      <w:bookmarkEnd w:id="81"/>
+      <w:bookmarkEnd w:id="82"/>
+      <w:bookmarkEnd w:id="83"/>
     </w:p>
     <w:p>
       <w:pPr>
@@ -7075,16 +7190,16 @@
           <w:numId w:val="0"/>
         </w:numPr>
       </w:pPr>
-      <w:bookmarkStart w:id="90" w:name="_Toc138012721"/>
-      <w:bookmarkStart w:id="91" w:name="_Toc137379836"/>
-      <w:bookmarkStart w:id="92" w:name="_Toc138058142"/>
+      <w:bookmarkStart w:id="84" w:name="_Toc138012721"/>
+      <w:bookmarkStart w:id="85" w:name="_Toc137379836"/>
+      <w:bookmarkStart w:id="86" w:name="_Toc138084727"/>
       <w:r>
         <w:lastRenderedPageBreak/>
         <w:t>Anlage</w:t>
       </w:r>
-      <w:bookmarkEnd w:id="90"/>
-      <w:bookmarkEnd w:id="91"/>
-      <w:bookmarkEnd w:id="92"/>
+      <w:bookmarkEnd w:id="84"/>
+      <w:bookmarkEnd w:id="85"/>
+      <w:bookmarkEnd w:id="86"/>
     </w:p>
     <w:p>
       <w:pPr>
@@ -7113,9 +7228,9 @@
           <w:numId w:val="0"/>
         </w:numPr>
       </w:pPr>
-      <w:bookmarkStart w:id="93" w:name="_Toc138012722"/>
-      <w:bookmarkStart w:id="94" w:name="_Toc137379837"/>
-      <w:bookmarkStart w:id="95" w:name="_Toc138058143"/>
+      <w:bookmarkStart w:id="87" w:name="_Toc138012722"/>
+      <w:bookmarkStart w:id="88" w:name="_Toc137379837"/>
+      <w:bookmarkStart w:id="89" w:name="_Toc138084728"/>
       <w:r>
         <w:rPr>
           <w:rFonts w:eastAsia="Arial"/>
@@ -7124,9 +7239,9 @@
         <w:lastRenderedPageBreak/>
         <w:t>Literaturverzeichnis</w:t>
       </w:r>
-      <w:bookmarkEnd w:id="93"/>
-      <w:bookmarkEnd w:id="94"/>
-      <w:bookmarkEnd w:id="95"/>
+      <w:bookmarkEnd w:id="87"/>
+      <w:bookmarkEnd w:id="88"/>
+      <w:bookmarkEnd w:id="89"/>
     </w:p>
     <w:tbl>
       <w:tblPr>
@@ -7271,28 +7386,28 @@
       </w:tr>
     </w:tbl>
     <w:p>
-      <w:bookmarkStart w:id="96" w:name="_heading=h.17dp8vu" w:colFirst="0" w:colLast="0"/>
-      <w:bookmarkEnd w:id="96"/>
+      <w:bookmarkStart w:id="90" w:name="_heading=h.17dp8vu" w:colFirst="0" w:colLast="0"/>
+      <w:bookmarkEnd w:id="90"/>
     </w:p>
     <w:p>
       <w:pPr>
         <w:pStyle w:val="berschrift1"/>
       </w:pPr>
-      <w:bookmarkStart w:id="97" w:name="_heading=h.3rdcrjn" w:colFirst="0" w:colLast="0"/>
-      <w:bookmarkEnd w:id="97"/>
+      <w:bookmarkStart w:id="91" w:name="_heading=h.3rdcrjn" w:colFirst="0" w:colLast="0"/>
+      <w:bookmarkEnd w:id="91"/>
       <w:r>
         <w:br w:type="column"/>
       </w:r>
-      <w:bookmarkStart w:id="98" w:name="_Toc138012723"/>
-      <w:bookmarkStart w:id="99" w:name="_Toc137379838"/>
-      <w:bookmarkStart w:id="100" w:name="_Toc138058144"/>
+      <w:bookmarkStart w:id="92" w:name="_Toc138012723"/>
+      <w:bookmarkStart w:id="93" w:name="_Toc137379838"/>
+      <w:bookmarkStart w:id="94" w:name="_Toc138084729"/>
       <w:r>
         <w:lastRenderedPageBreak/>
         <w:t>Ehrenwörtliche Erklärung</w:t>
       </w:r>
-      <w:bookmarkEnd w:id="98"/>
-      <w:bookmarkEnd w:id="99"/>
-      <w:bookmarkEnd w:id="100"/>
+      <w:bookmarkEnd w:id="92"/>
+      <w:bookmarkEnd w:id="93"/>
+      <w:bookmarkEnd w:id="94"/>
     </w:p>
     <w:p>
       <w:pPr>
@@ -8881,7 +8996,7 @@
       </w:r>
     </w:p>
   </w:comment>
-  <w:comment w:id="66" w:author="Simon Hofer" w:date="2023-06-18T11:39:00Z" w:initials="SH">
+  <w:comment w:id="66" w:author="Hannah Knehr" w:date="2023-06-19T16:57:00Z" w:initials="HK">
     <w:p>
       <w:pPr>
         <w:pStyle w:val="Kommentartext"/>
@@ -8894,7 +9009,58 @@
         <w:annotationRef/>
       </w:r>
       <w:r>
+        <w:t>@Denise</w:t>
+      </w:r>
+    </w:p>
+  </w:comment>
+  <w:comment w:id="67" w:author="Simon Hofer" w:date="2023-06-18T11:39:00Z" w:initials="SH">
+    <w:p>
+      <w:pPr>
+        <w:pStyle w:val="Kommentartext"/>
+        <w:jc w:val="left"/>
+      </w:pPr>
+      <w:r>
+        <w:rPr>
+          <w:rStyle w:val="Kommentarzeichen"/>
+        </w:rPr>
+        <w:annotationRef/>
+      </w:r>
+      <w:r>
         <w:t>Falls wir Probleme haben auf 15 Seiten zu kommen: Hier könnte ich noch etwas ausschmücken (3-4 Zeilen)</w:t>
+      </w:r>
+    </w:p>
+  </w:comment>
+  <w:comment w:id="68" w:author="Hannah Knehr" w:date="2023-06-19T16:56:00Z" w:initials="HK">
+    <w:p>
+      <w:pPr>
+        <w:pStyle w:val="Kommentartext"/>
+        <w:jc w:val="left"/>
+      </w:pPr>
+      <w:r>
+        <w:rPr>
+          <w:rStyle w:val="Kommentarzeichen"/>
+        </w:rPr>
+        <w:annotationRef/>
+      </w:r>
+      <w:r>
+        <w:t>@Simon</w:t>
+      </w:r>
+    </w:p>
+  </w:comment>
+  <w:comment w:id="69" w:author="Hannah Knehr" w:date="2023-06-19T16:56:00Z" w:initials="HK">
+    <w:p>
+      <w:pPr>
+        <w:pStyle w:val="Kommentartext"/>
+        <w:jc w:val="left"/>
+      </w:pPr>
+      <w:r>
+        <w:rPr>
+          <w:rStyle w:val="Kommentarzeichen"/>
+        </w:rPr>
+        <w:annotationRef/>
+      </w:r>
+      <w:r>
+        <w:t>@Simon 4.4</w:t>
       </w:r>
     </w:p>
   </w:comment>
@@ -8915,7 +9081,7 @@
       </w:r>
     </w:p>
   </w:comment>
-  <w:comment w:id="75" w:author="Denise Denise" w:date="2023-06-19T10:55:00Z" w:initials="DD">
+  <w:comment w:id="73" w:author="Denise Denise" w:date="2023-06-19T10:55:00Z" w:initials="DD">
     <w:p>
       <w:pPr>
         <w:ind w:left="180" w:firstLine="720"/>
@@ -8978,8 +9144,11 @@
   <w15:commentEx w15:paraId="5F3B3377" w15:done="0"/>
   <w15:commentEx w15:paraId="2C916B20" w15:done="0"/>
   <w15:commentEx w15:paraId="3D5DBCF2" w15:done="0"/>
+  <w15:commentEx w15:paraId="61DE55A5" w15:done="0"/>
   <w15:commentEx w15:paraId="560E1279" w15:done="0"/>
-  <w15:commentEx w15:paraId="1ADA984B" w15:done="0"/>
+  <w15:commentEx w15:paraId="1D56EB28" w15:done="0"/>
+  <w15:commentEx w15:paraId="4C710D79" w15:done="0"/>
+  <w15:commentEx w15:paraId="1ADA984B" w15:done="1"/>
   <w15:commentEx w15:paraId="57662F1E" w15:done="0"/>
 </w15:commentsEx>
 </file>
@@ -9017,7 +9186,10 @@
   <w16cex:commentExtensible w16cex:durableId="283AA9C0" w16cex:dateUtc="2023-06-19T08:17:00Z"/>
   <w16cex:commentExtensible w16cex:durableId="283AB257" w16cex:dateUtc="2023-06-19T08:54:00Z"/>
   <w16cex:commentExtensible w16cex:durableId="283AB2A8" w16cex:dateUtc="2023-06-19T08:55:00Z"/>
+  <w16cex:commentExtensible w16cex:durableId="283B077C" w16cex:dateUtc="2023-06-19T14:57:00Z"/>
   <w16cex:commentExtensible w16cex:durableId="28396B77" w16cex:dateUtc="2023-06-18T09:39:00Z"/>
+  <w16cex:commentExtensible w16cex:durableId="283B0738" w16cex:dateUtc="2023-06-19T14:56:00Z"/>
+  <w16cex:commentExtensible w16cex:durableId="283B074D" w16cex:dateUtc="2023-06-19T14:56:00Z"/>
   <w16cex:commentExtensible w16cex:durableId="281F28AC" w16cex:dateUtc="2023-05-29T11:35:00Z"/>
   <w16cex:commentExtensible w16cex:durableId="283AB28E" w16cex:dateUtc="2023-06-19T08:55:00Z"/>
 </w16cex:commentsExtensible>
@@ -9056,7 +9228,10 @@
   <w16cid:commentId w16cid:paraId="5F3B3377" w16cid:durableId="283AA9C0"/>
   <w16cid:commentId w16cid:paraId="2C916B20" w16cid:durableId="283AB257"/>
   <w16cid:commentId w16cid:paraId="3D5DBCF2" w16cid:durableId="283AB2A8"/>
+  <w16cid:commentId w16cid:paraId="61DE55A5" w16cid:durableId="283B077C"/>
   <w16cid:commentId w16cid:paraId="560E1279" w16cid:durableId="28396B77"/>
+  <w16cid:commentId w16cid:paraId="1D56EB28" w16cid:durableId="283B0738"/>
+  <w16cid:commentId w16cid:paraId="4C710D79" w16cid:durableId="283B074D"/>
   <w16cid:commentId w16cid:paraId="1ADA984B" w16cid:durableId="281F28AC"/>
   <w16cid:commentId w16cid:paraId="57662F1E" w16cid:durableId="283AB28E"/>
 </w16cid:commentsIds>
@@ -11353,7 +11528,7 @@
     <w:next w:val="Standard"/>
     <w:autoRedefine/>
     <w:uiPriority w:val="39"/>
-    <w:rsid w:val="006859DA"/>
+    <w:rsid w:val="007919D5"/>
     <w:pPr>
       <w:tabs>
         <w:tab w:val="left" w:pos="440"/>
@@ -12274,22 +12449,6 @@
 </file>
 
 <file path=customXml/item2.xml><?xml version="1.0" encoding="utf-8"?>
-<p:properties xmlns:p="http://schemas.microsoft.com/office/2006/metadata/properties" xmlns:xsi="http://www.w3.org/2001/XMLSchema-instance" xmlns:pc="http://schemas.microsoft.com/office/infopath/2007/PartnerControls">
-  <documentManagement/>
-</p:properties>
-</file>
-
-<file path=customXml/item3.xml><?xml version="1.0" encoding="utf-8"?>
-<b:Sources xmlns:b="http://schemas.openxmlformats.org/officeDocument/2006/bibliography" xmlns="http://schemas.openxmlformats.org/officeDocument/2006/bibliography" SelectedStyle="\APASixthEditionOfficeOnline.xsl" StyleName="APA" Version="6"/>
-</file>
-
-<file path=customXml/item4.xml><?xml version="1.0" encoding="utf-8"?>
-<go:gDocsCustomXmlDataStorage xmlns:go="http://customooxmlschemas.google.com/" xmlns:r="http://schemas.openxmlformats.org/officeDocument/2006/relationships" uri="GoogleDocsCustomDataVersion1">
-  <go:docsCustomData xmlns:go="http://customooxmlschemas.google.com/" roundtripDataSignature="AMtx7mhKEjVyDwBcEKbSMizgCxETywOMUw==">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</go:docsCustomData>
-</go:gDocsCustomXmlDataStorage>
-</file>
-
-<file path=customXml/item5.xml><?xml version="1.0" encoding="utf-8"?>
 <ct:contentTypeSchema xmlns:ct="http://schemas.microsoft.com/office/2006/metadata/contentType" xmlns:ma="http://schemas.microsoft.com/office/2006/metadata/properties/metaAttributes" ct:_="" ma:_="" ma:contentTypeName="Dokument" ma:contentTypeID="0x01010049A087754329724BB7AAAD3873C5823C" ma:contentTypeVersion="12" ma:contentTypeDescription="Ein neues Dokument erstellen." ma:contentTypeScope="" ma:versionID="6ee1fe792757fe76fb43e4f257138098">
   <xsd:schema xmlns:xsd="http://www.w3.org/2001/XMLSchema" xmlns:xs="http://www.w3.org/2001/XMLSchema" xmlns:p="http://schemas.microsoft.com/office/2006/metadata/properties" xmlns:ns3="63fcffaa-edf7-42ec-a1dd-ef9c1858873e" xmlns:ns4="507275c9-3720-4897-bf0c-74287292f0cb" targetNamespace="http://schemas.microsoft.com/office/2006/metadata/properties" ma:root="true" ma:fieldsID="9872eb2cbac57cfeed7dc42f1d53edbe" ns3:_="" ns4:_="">
     <xsd:import namespace="63fcffaa-edf7-42ec-a1dd-ef9c1858873e"/>
@@ -12506,6 +12665,22 @@
 </ct:contentTypeSchema>
 </file>
 
+<file path=customXml/item3.xml><?xml version="1.0" encoding="utf-8"?>
+<go:gDocsCustomXmlDataStorage xmlns:go="http://customooxmlschemas.google.com/" xmlns:r="http://schemas.openxmlformats.org/officeDocument/2006/relationships" uri="GoogleDocsCustomDataVersion1">
+  <go:docsCustomData xmlns:go="http://customooxmlschemas.google.com/" roundtripDataSignature="AMtx7mhKEjVyDwBcEKbSMizgCxETywOMUw==">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</go:docsCustomData>
+</go:gDocsCustomXmlDataStorage>
+</file>
+
+<file path=customXml/item4.xml><?xml version="1.0" encoding="utf-8"?>
+<b:Sources xmlns:b="http://schemas.openxmlformats.org/officeDocument/2006/bibliography" xmlns="http://schemas.openxmlformats.org/officeDocument/2006/bibliography" SelectedStyle="\APASixthEditionOfficeOnline.xsl" StyleName="APA" Version="6"/>
+</file>
+
+<file path=customXml/item5.xml><?xml version="1.0" encoding="utf-8"?>
+<p:properties xmlns:p="http://schemas.microsoft.com/office/2006/metadata/properties" xmlns:xsi="http://www.w3.org/2001/XMLSchema-instance" xmlns:pc="http://schemas.microsoft.com/office/infopath/2007/PartnerControls">
+  <documentManagement/>
+</p:properties>
+</file>
+
 <file path=customXml/itemProps1.xml><?xml version="1.0" encoding="utf-8"?>
 <ds:datastoreItem xmlns:ds="http://schemas.openxmlformats.org/officeDocument/2006/customXml" ds:itemID="{EF10D48F-1E8F-4129-BD76-EA8F5437A519}">
   <ds:schemaRefs>
@@ -12515,32 +12690,6 @@
 </file>
 
 <file path=customXml/itemProps2.xml><?xml version="1.0" encoding="utf-8"?>
-<ds:datastoreItem xmlns:ds="http://schemas.openxmlformats.org/officeDocument/2006/customXml" ds:itemID="{6F96D20E-05FC-48B2-AAAC-D7166F6CA8CD}">
-  <ds:schemaRefs>
-    <ds:schemaRef ds:uri="http://schemas.microsoft.com/office/2006/metadata/properties"/>
-    <ds:schemaRef ds:uri="http://schemas.microsoft.com/office/infopath/2007/PartnerControls"/>
-  </ds:schemaRefs>
-</ds:datastoreItem>
-</file>
-
-<file path=customXml/itemProps3.xml><?xml version="1.0" encoding="utf-8"?>
-<ds:datastoreItem xmlns:ds="http://schemas.openxmlformats.org/officeDocument/2006/customXml" ds:itemID="{C4E5FCF9-835C-4825-929E-8C780D595F20}">
-  <ds:schemaRefs>
-    <ds:schemaRef ds:uri="http://schemas.openxmlformats.org/officeDocument/2006/bibliography"/>
-  </ds:schemaRefs>
-</ds:datastoreItem>
-</file>
-
-<file path=customXml/itemProps4.xml><?xml version="1.0" encoding="utf-8"?>
-<ds:datastoreItem xmlns:ds="http://schemas.openxmlformats.org/officeDocument/2006/customXml" ds:itemID="{11111111-1234-1234-1234-123412341234}">
-  <ds:schemaRefs>
-    <ds:schemaRef ds:uri="http://customooxmlschemas.google.com/"/>
-    <ds:schemaRef ds:uri="http://schemas.openxmlformats.org/officeDocument/2006/relationships"/>
-  </ds:schemaRefs>
-</ds:datastoreItem>
-</file>
-
-<file path=customXml/itemProps5.xml><?xml version="1.0" encoding="utf-8"?>
 <ds:datastoreItem xmlns:ds="http://schemas.openxmlformats.org/officeDocument/2006/customXml" ds:itemID="{C6D24530-B9A8-455B-B7D3-6CAF1CB7829F}">
   <ds:schemaRefs>
     <ds:schemaRef ds:uri="http://schemas.microsoft.com/office/2006/metadata/contentType"/>
@@ -12557,4 +12706,30 @@
     <ds:schemaRef ds:uri="http://schemas.microsoft.com/internal/obd"/>
   </ds:schemaRefs>
 </ds:datastoreItem>
+</file>
+
+<file path=customXml/itemProps3.xml><?xml version="1.0" encoding="utf-8"?>
+<ds:datastoreItem xmlns:ds="http://schemas.openxmlformats.org/officeDocument/2006/customXml" ds:itemID="{11111111-1234-1234-1234-123412341234}">
+  <ds:schemaRefs>
+    <ds:schemaRef ds:uri="http://customooxmlschemas.google.com/"/>
+    <ds:schemaRef ds:uri="http://schemas.openxmlformats.org/officeDocument/2006/relationships"/>
+  </ds:schemaRefs>
+</ds:datastoreItem>
+</file>
+
+<file path=customXml/itemProps4.xml><?xml version="1.0" encoding="utf-8"?>
+<ds:datastoreItem xmlns:ds="http://schemas.openxmlformats.org/officeDocument/2006/customXml" ds:itemID="{C4E5FCF9-835C-4825-929E-8C780D595F20}">
+  <ds:schemaRefs>
+    <ds:schemaRef ds:uri="http://schemas.openxmlformats.org/officeDocument/2006/bibliography"/>
+  </ds:schemaRefs>
+</ds:datastoreItem>
+</file>
+
+<file path=customXml/itemProps5.xml><?xml version="1.0" encoding="utf-8"?>
+<ds:datastoreItem xmlns:ds="http://schemas.openxmlformats.org/officeDocument/2006/customXml" ds:itemID="{6F96D20E-05FC-48B2-AAAC-D7166F6CA8CD}">
+  <ds:schemaRefs>
+    <ds:schemaRef ds:uri="http://schemas.microsoft.com/office/2006/metadata/properties"/>
+    <ds:schemaRef ds:uri="http://schemas.microsoft.com/office/infopath/2007/PartnerControls"/>
+  </ds:schemaRefs>
+</ds:datastoreItem>
 </file>
</xml_diff>